<commit_message>
Dashboard & Report done
</commit_message>
<xml_diff>
--- a/submissions/Hotel Bookings Report.docx
+++ b/submissions/Hotel Bookings Report.docx
@@ -35,7 +35,19 @@
         <w:t xml:space="preserve"> so cheapest.</w:t>
       </w:r>
       <w:r>
-        <w:t xml:space="preserve"> The dataset I used was found on </w:t>
+        <w:t xml:space="preserve"> The dataset </w:t>
+      </w:r>
+      <w:r>
+        <w:t>I’m using to answer these questions</w:t>
+      </w:r>
+      <w:r>
+        <w:t xml:space="preserve"> </w:t>
+      </w:r>
+      <w:r>
+        <w:t>can be</w:t>
+      </w:r>
+      <w:r>
+        <w:t xml:space="preserve"> found on </w:t>
       </w:r>
       <w:hyperlink r:id="rId7" w:history="1">
         <w:r>
@@ -46,7 +58,16 @@
         </w:r>
       </w:hyperlink>
       <w:r>
-        <w:t>, contained 32 features, and 119,390 entries</w:t>
+        <w:t xml:space="preserve">. It </w:t>
+      </w:r>
+      <w:r>
+        <w:t>contain</w:t>
+      </w:r>
+      <w:r>
+        <w:t xml:space="preserve">s </w:t>
+      </w:r>
+      <w:r>
+        <w:t>32 features and 119,390 entries</w:t>
       </w:r>
       <w:r>
         <w:t xml:space="preserve"> from 2015-2017. </w:t>
@@ -55,28 +76,120 @@
     <w:p/>
     <w:p>
       <w:r>
-        <w:t xml:space="preserve">My approach to determining when the best time is to travel is based on when the fewest people are booking. Like many others I enjoy being around people, however, when I’m on vacation I don’t want to wait in lines or feel like I’m right on top of someone else. Additionally, to find the cheapest rates I explored the various “market segment” types within the dataset. </w:t>
+        <w:t>My approach to determining when the best time is to travel is based on when the fewest people are booking</w:t>
+      </w:r>
+      <w:r>
+        <w:t xml:space="preserve"> (and staying)</w:t>
+      </w:r>
+      <w:r>
+        <w:t xml:space="preserve">. Like many others I enjoy being around people, however, when I’m on vacation I don’t want to wait in lines or feel like I’m right on top of someone else. Additionally, </w:t>
+      </w:r>
+      <w:r>
+        <w:t>I explored the various “market segment” types within the dataset to find the cheapest rates</w:t>
+      </w:r>
+      <w:r>
+        <w:t xml:space="preserve">. </w:t>
       </w:r>
       <w:r>
         <w:t>Most</w:t>
       </w:r>
       <w:r>
-        <w:t xml:space="preserve"> bookings were from “TA/TO” (travel agent or travel </w:t>
+        <w:t xml:space="preserve"> bookings were from </w:t>
+      </w:r>
+      <w:r>
+        <w:rPr>
+          <w:i/>
+          <w:iCs/>
+        </w:rPr>
+        <w:t>TA/TO</w:t>
+      </w:r>
+      <w:r>
+        <w:t xml:space="preserve"> (travel agent or travel </w:t>
       </w:r>
       <w:r>
         <w:t>organizations</w:t>
       </w:r>
       <w:r>
-        <w:t xml:space="preserve">), “Direct”, or “Corporate”. There were a few </w:t>
-      </w:r>
-      <w:r>
-        <w:t xml:space="preserve">others like “Aviation”, “Compensatory”, etc. However, I wouldn’t be using these booking methods, so I eliminated them from my visuals. </w:t>
+        <w:t xml:space="preserve">), </w:t>
+      </w:r>
+      <w:r>
+        <w:rPr>
+          <w:i/>
+          <w:iCs/>
+        </w:rPr>
+        <w:t>Direct</w:t>
+      </w:r>
+      <w:r>
+        <w:t xml:space="preserve">, or </w:t>
+      </w:r>
+      <w:r>
+        <w:rPr>
+          <w:i/>
+          <w:iCs/>
+        </w:rPr>
+        <w:t>Corporate</w:t>
+      </w:r>
+      <w:r>
+        <w:t xml:space="preserve">. There were a few </w:t>
+      </w:r>
+      <w:r>
+        <w:t xml:space="preserve">others like </w:t>
+      </w:r>
+      <w:r>
+        <w:rPr>
+          <w:i/>
+          <w:iCs/>
+        </w:rPr>
+        <w:t>Aviation</w:t>
+      </w:r>
+      <w:r>
+        <w:t xml:space="preserve">, </w:t>
+      </w:r>
+      <w:r>
+        <w:rPr>
+          <w:i/>
+          <w:iCs/>
+        </w:rPr>
+        <w:t>Compensatory</w:t>
+      </w:r>
+      <w:r>
+        <w:t xml:space="preserve">, etc. However, </w:t>
+      </w:r>
+      <w:r>
+        <w:t>few people will have the ability to use these</w:t>
+      </w:r>
+      <w:r>
+        <w:t xml:space="preserve"> booking methods, so I </w:t>
+      </w:r>
+      <w:r>
+        <w:t>didn’t include</w:t>
+      </w:r>
+      <w:r>
+        <w:t xml:space="preserve"> them </w:t>
+      </w:r>
+      <w:r>
+        <w:t>in</w:t>
+      </w:r>
+      <w:r>
+        <w:t xml:space="preserve"> my </w:t>
+      </w:r>
+      <w:r>
+        <w:t>results</w:t>
+      </w:r>
+      <w:r>
+        <w:t xml:space="preserve">. </w:t>
       </w:r>
     </w:p>
     <w:p/>
     <w:p>
       <w:r>
-        <w:t>The data shows what most preconceived notions would have you believe. Here’s a few key takeaways:</w:t>
+        <w:t xml:space="preserve">The data shows what most preconceived notions would have you believe. </w:t>
+      </w:r>
+      <w:r>
+        <w:t>Here are</w:t>
+      </w:r>
+      <w:r>
+        <w:t xml:space="preserve"> a few key takeaways:</w:t>
       </w:r>
     </w:p>
     <w:p>
@@ -124,7 +237,31 @@
         </w:numPr>
       </w:pPr>
       <w:r>
-        <w:t>Booking through a site like Hotels.com typically yields cheaper rates.</w:t>
+        <w:t xml:space="preserve">Booking through </w:t>
+      </w:r>
+      <w:r>
+        <w:t>y</w:t>
+      </w:r>
+      <w:r>
+        <w:t>our corporate (or company portal) will be the cheapest option.</w:t>
+      </w:r>
+    </w:p>
+    <w:p>
+      <w:pPr>
+        <w:pStyle w:val="ListParagraph"/>
+        <w:numPr>
+          <w:ilvl w:val="0"/>
+          <w:numId w:val="1"/>
+        </w:numPr>
+      </w:pPr>
+      <w:r>
+        <w:t>Booking through a site like Hotels.com typically yields cheaper rates</w:t>
+      </w:r>
+      <w:r>
+        <w:t xml:space="preserve"> vs booking direct</w:t>
+      </w:r>
+      <w:r>
+        <w:t>.</w:t>
       </w:r>
     </w:p>
     <w:p/>
@@ -134,9 +271,9 @@
           <w:noProof/>
         </w:rPr>
         <w:drawing>
-          <wp:inline distT="0" distB="0" distL="0" distR="0" wp14:anchorId="546C41BF" wp14:editId="742270BA">
-            <wp:extent cx="5943600" cy="1637414"/>
-            <wp:effectExtent l="0" t="0" r="0" b="1270"/>
+          <wp:inline distT="0" distB="0" distL="0" distR="0" wp14:anchorId="546C41BF" wp14:editId="29A03F86">
+            <wp:extent cx="5941695" cy="1679944"/>
+            <wp:effectExtent l="0" t="0" r="1905" b="0"/>
             <wp:docPr id="1" name="Picture 1" descr="A picture containing line, plot, diagram, slope&#10;&#10;Description automatically generated"/>
             <wp:cNvGraphicFramePr>
               <a:graphicFrameLocks xmlns:a="http://schemas.openxmlformats.org/drawingml/2006/main" noChangeAspect="1"/>
@@ -163,7 +300,7 @@
                   <pic:spPr>
                     <a:xfrm>
                       <a:off x="0" y="0"/>
-                      <a:ext cx="5965766" cy="1643520"/>
+                      <a:ext cx="5992817" cy="1694398"/>
                     </a:xfrm>
                     <a:prstGeom prst="rect">
                       <a:avLst/>
@@ -183,9 +320,9 @@
           <w:noProof/>
         </w:rPr>
         <w:drawing>
-          <wp:inline distT="0" distB="0" distL="0" distR="0" wp14:anchorId="4859807D" wp14:editId="46F3B915">
-            <wp:extent cx="5943600" cy="1648046"/>
-            <wp:effectExtent l="0" t="0" r="0" b="3175"/>
+          <wp:inline distT="0" distB="0" distL="0" distR="0" wp14:anchorId="4859807D" wp14:editId="14CADA89">
+            <wp:extent cx="5940227" cy="1711842"/>
+            <wp:effectExtent l="0" t="0" r="3810" b="3175"/>
             <wp:docPr id="2" name="Picture 2" descr="A picture containing plot, line, slope, diagram&#10;&#10;Description automatically generated"/>
             <wp:cNvGraphicFramePr>
               <a:graphicFrameLocks xmlns:a="http://schemas.openxmlformats.org/drawingml/2006/main" noChangeAspect="1"/>
@@ -212,7 +349,7 @@
                   <pic:spPr>
                     <a:xfrm>
                       <a:off x="0" y="0"/>
-                      <a:ext cx="5970053" cy="1655381"/>
+                      <a:ext cx="6025610" cy="1736447"/>
                     </a:xfrm>
                     <a:prstGeom prst="rect">
                       <a:avLst/>
@@ -232,9 +369,9 @@
         </w:rPr>
         <w:lastRenderedPageBreak/>
         <w:drawing>
-          <wp:inline distT="0" distB="0" distL="0" distR="0" wp14:anchorId="42EA00F4" wp14:editId="1F10A2AB">
-            <wp:extent cx="5943600" cy="3668233"/>
-            <wp:effectExtent l="0" t="0" r="0" b="2540"/>
+          <wp:inline distT="0" distB="0" distL="0" distR="0" wp14:anchorId="42EA00F4" wp14:editId="06BF8CD9">
+            <wp:extent cx="5942834" cy="3795823"/>
+            <wp:effectExtent l="0" t="0" r="1270" b="1905"/>
             <wp:docPr id="3" name="Picture 3" descr="A picture containing diagram, plot, line&#10;&#10;Description automatically generated"/>
             <wp:cNvGraphicFramePr>
               <a:graphicFrameLocks xmlns:a="http://schemas.openxmlformats.org/drawingml/2006/main" noChangeAspect="1"/>
@@ -261,7 +398,7 @@
                   <pic:spPr>
                     <a:xfrm>
                       <a:off x="0" y="0"/>
-                      <a:ext cx="5956933" cy="3676462"/>
+                      <a:ext cx="5946907" cy="3798424"/>
                     </a:xfrm>
                     <a:prstGeom prst="rect">
                       <a:avLst/>
@@ -277,13 +414,28 @@
     <w:p/>
     <w:p>
       <w:r>
-        <w:t>Also, the data shows people are less likely to cancel bookings at a Resort Hotel when compared to a City Hotel. A surprising takeaway is cancellations are at roughly 37%</w:t>
+        <w:t xml:space="preserve">Also, the data shows people are less likely to cancel bookings at a Resort Hotel when compared to a City Hotel. A surprising takeaway is </w:t>
+      </w:r>
+      <w:r>
+        <w:t>roughly 37% of bookings are cancelled</w:t>
       </w:r>
       <w:r>
         <w:t xml:space="preserve"> although w</w:t>
       </w:r>
       <w:r>
-        <w:t xml:space="preserve">hen looking at solely the United States it’s roughly 25% cancellations. Attendance of kids is </w:t>
+        <w:t>hen looking</w:t>
+      </w:r>
+      <w:r>
+        <w:t xml:space="preserve"> </w:t>
+      </w:r>
+      <w:r>
+        <w:t>solely</w:t>
+      </w:r>
+      <w:r>
+        <w:t xml:space="preserve"> at</w:t>
+      </w:r>
+      <w:r>
+        <w:t xml:space="preserve"> the United States it’s roughly 25% cancellations. Attendance of kids is </w:t>
       </w:r>
       <w:r>
         <w:t>proportionally</w:t>
@@ -292,31 +444,141 @@
         <w:t xml:space="preserve"> </w:t>
       </w:r>
       <w:r>
-        <w:t xml:space="preserve">greater at resort hotels vs city hotels but not by much. Across both hotel types, kids only make up ~5% of visitors. </w:t>
+        <w:t xml:space="preserve">greater at resort hotels vs city hotels but not by much. Across both hotel types, kids only make up ~5% of </w:t>
+      </w:r>
+      <w:r>
+        <w:t>guests</w:t>
+      </w:r>
+      <w:r>
+        <w:t xml:space="preserve">. </w:t>
       </w:r>
     </w:p>
     <w:p/>
     <w:p>
       <w:r>
-        <w:t xml:space="preserve">When creating visuals, my goal was to keep as much information digestible solely based on the plots title. By using the same color schemes on each </w:t>
+        <w:t xml:space="preserve">When creating visuals, my goal was to keep information digestible solely based on </w:t>
+      </w:r>
+      <w:r>
+        <w:t>the title of the plot</w:t>
+      </w:r>
+      <w:r>
+        <w:t xml:space="preserve">. By using </w:t>
+      </w:r>
+      <w:r>
+        <w:t>similar or the same</w:t>
+      </w:r>
+      <w:r>
+        <w:t xml:space="preserve"> color schemes on each </w:t>
       </w:r>
       <w:r>
         <w:t xml:space="preserve">of </w:t>
       </w:r>
       <w:r>
-        <w:t xml:space="preserve">my pages, it allows for ease of scanning the page to understand the results. For example, on the “Bookings” page it shows Completed Bookings vs Cancellations by Month and Percent Cancellations by Hotel Type. In both of those plots it’s using green for completed bookings and red for cancellations. Naturally we (Americans) translate green as go and red as stop so it’s a natural perception of the data without the need for a legend (although it’s included for both). </w:t>
-      </w:r>
-      <w:r>
-        <w:t xml:space="preserve">Lastly, my goal was to limit overloading data in graphs. In almost all my plots there’s a maximum of three things to analyze, which aids in the ease of digestion. </w:t>
+        <w:t xml:space="preserve">my pages, it allows for ease of scanning the page to understand the results. For example, on the “Bookings” page it shows </w:t>
+      </w:r>
+      <w:r>
+        <w:rPr>
+          <w:i/>
+          <w:iCs/>
+        </w:rPr>
+        <w:t>Completed Bookings vs Cancellations by Month</w:t>
+      </w:r>
+      <w:r>
+        <w:t xml:space="preserve"> and </w:t>
+      </w:r>
+      <w:r>
+        <w:rPr>
+          <w:i/>
+          <w:iCs/>
+        </w:rPr>
+        <w:t>Percent Cancellations by Hotel Type</w:t>
+      </w:r>
+      <w:r>
+        <w:t>. In both of those plots</w:t>
+      </w:r>
+      <w:r>
+        <w:t>,</w:t>
+      </w:r>
+      <w:r>
+        <w:t xml:space="preserve"> it’s using green for completed bookings and red for cancellations. Naturally</w:t>
+      </w:r>
+      <w:r>
+        <w:t>,</w:t>
+      </w:r>
+      <w:r>
+        <w:t xml:space="preserve"> we (Americans) translate green as go and red as stop</w:t>
+      </w:r>
+      <w:r>
+        <w:t xml:space="preserve">. By using these colors to plot data, the viewer could easily make the mental leaps to understand </w:t>
+      </w:r>
+      <w:r>
+        <w:t xml:space="preserve">the data without the need for a legend (although it’s included </w:t>
+      </w:r>
+      <w:r>
+        <w:t>in most plots</w:t>
+      </w:r>
+      <w:r>
+        <w:t xml:space="preserve">). </w:t>
+      </w:r>
+      <w:r>
+        <w:t xml:space="preserve">Lastly, my goal was to limit overloading data in graphs. </w:t>
+      </w:r>
+      <w:r>
+        <w:t>Virtually</w:t>
+      </w:r>
+      <w:r>
+        <w:t xml:space="preserve"> all my plots </w:t>
+      </w:r>
+      <w:r>
+        <w:t>have</w:t>
+      </w:r>
+      <w:r>
+        <w:t xml:space="preserve"> a maximum of three things to </w:t>
+      </w:r>
+      <w:r>
+        <w:t xml:space="preserve">see or </w:t>
+      </w:r>
+      <w:r>
+        <w:t>analyze, which aids in th</w:t>
+      </w:r>
+      <w:r>
+        <w:t>at</w:t>
+      </w:r>
+      <w:r>
+        <w:t xml:space="preserve"> ease of digestion. </w:t>
       </w:r>
     </w:p>
     <w:p/>
     <w:p>
       <w:r>
-        <w:t xml:space="preserve">Based on my findings, the best months to travel are November – March. The cheapest method to stay is always from a corporate booking site (perks of some companies) </w:t>
-      </w:r>
-      <w:r>
-        <w:t xml:space="preserve">and second best is </w:t>
+        <w:t xml:space="preserve">All in all, </w:t>
+      </w:r>
+      <w:r>
+        <w:t>based on my interpretation of the question</w:t>
+      </w:r>
+      <w:r>
+        <w:t>s</w:t>
+      </w:r>
+      <w:r>
+        <w:t xml:space="preserve"> proposed,</w:t>
+      </w:r>
+      <w:r>
+        <w:t xml:space="preserve"> the best months to travel are November – March. The cheapest method to stay is always from a corporate booking site (perks of some companies) </w:t>
+      </w:r>
+      <w:r>
+        <w:t xml:space="preserve">and </w:t>
+      </w:r>
+      <w:r>
+        <w:t>the next</w:t>
+      </w:r>
+      <w:r>
+        <w:t xml:space="preserve"> best</w:t>
+      </w:r>
+      <w:r>
+        <w:t xml:space="preserve"> option is typically</w:t>
+      </w:r>
+      <w:r>
+        <w:t xml:space="preserve"> </w:t>
       </w:r>
       <w:r>
         <w:t xml:space="preserve">through a travel agent site like hotels.com. </w:t>
@@ -325,7 +587,10 @@
     <w:p/>
     <w:p>
       <w:r>
-        <w:t xml:space="preserve">The dashboard I created can be viewed at </w:t>
+        <w:t xml:space="preserve">Dashboard: </w:t>
+      </w:r>
+      <w:r>
+        <w:t xml:space="preserve"> </w:t>
       </w:r>
       <w:hyperlink r:id="rId11" w:history="1">
         <w:r>
@@ -338,7 +603,10 @@
     </w:p>
     <w:p>
       <w:r>
-        <w:t xml:space="preserve">The full code and analysis can be found at </w:t>
+        <w:t xml:space="preserve">Full Code:    </w:t>
+      </w:r>
+      <w:r>
+        <w:t xml:space="preserve"> </w:t>
       </w:r>
       <w:hyperlink r:id="rId12" w:history="1">
         <w:r>
@@ -352,7 +620,7 @@
     <w:sectPr>
       <w:headerReference w:type="default" r:id="rId13"/>
       <w:pgSz w:w="12240" w:h="15840"/>
-      <w:pgMar w:top="1440" w:right="1440" w:bottom="1440" w:left="1440" w:header="720" w:footer="720" w:gutter="0"/>
+      <w:pgMar w:top="1152" w:right="1440" w:bottom="1152" w:left="1440" w:header="720" w:footer="720" w:gutter="0"/>
       <w:cols w:space="720"/>
       <w:docGrid w:linePitch="360"/>
     </w:sectPr>

</xml_diff>